<commit_message>
Registration e Product implementation
</commit_message>
<xml_diff>
--- a/biblioteca/MobiWeb.docx
+++ b/biblioteca/MobiWeb.docx
@@ -12,30 +12,8 @@
         <w:rPr>
           <w:lang w:val="pt-PT"/>
         </w:rPr>
-        <w:t xml:space="preserve">Nome do </w:t>
+        <w:t>Nome do Projeto: MobiWeb</w:t>
       </w:r>
-      <w:proofErr w:type="spellStart"/>
-      <w:r>
-        <w:rPr>
-          <w:lang w:val="pt-PT"/>
-        </w:rPr>
-        <w:t>Projeto</w:t>
-      </w:r>
-      <w:proofErr w:type="spellEnd"/>
-      <w:r>
-        <w:rPr>
-          <w:lang w:val="pt-PT"/>
-        </w:rPr>
-        <w:t xml:space="preserve">: </w:t>
-      </w:r>
-      <w:proofErr w:type="spellStart"/>
-      <w:r>
-        <w:rPr>
-          <w:lang w:val="pt-PT"/>
-        </w:rPr>
-        <w:t>MobiWeb</w:t>
-      </w:r>
-      <w:proofErr w:type="spellEnd"/>
     </w:p>
     <w:p>
       <w:pPr>
@@ -109,49 +87,7 @@
         <w:rPr>
           <w:lang w:val="pt-PT"/>
         </w:rPr>
-        <w:t xml:space="preserve">Tecnologia utilizada: Oracle </w:t>
-      </w:r>
-      <w:proofErr w:type="spellStart"/>
-      <w:r>
-        <w:rPr>
-          <w:lang w:val="pt-PT"/>
-        </w:rPr>
-        <w:t>WebLogic</w:t>
-      </w:r>
-      <w:proofErr w:type="spellEnd"/>
-      <w:r>
-        <w:rPr>
-          <w:lang w:val="pt-PT"/>
-        </w:rPr>
-        <w:t xml:space="preserve"> </w:t>
-      </w:r>
-      <w:proofErr w:type="gramStart"/>
-      <w:r>
-        <w:rPr>
-          <w:lang w:val="pt-PT"/>
-        </w:rPr>
-        <w:t>Server</w:t>
-      </w:r>
-      <w:proofErr w:type="gramEnd"/>
-      <w:r>
-        <w:rPr>
-          <w:lang w:val="pt-PT"/>
-        </w:rPr>
-        <w:t xml:space="preserve">, Java EE6, Java Server Faces, </w:t>
-      </w:r>
-      <w:proofErr w:type="spellStart"/>
-      <w:r>
-        <w:rPr>
-          <w:lang w:val="pt-PT"/>
-        </w:rPr>
-        <w:t>PrimeFaces</w:t>
-      </w:r>
-      <w:proofErr w:type="spellEnd"/>
-      <w:r>
-        <w:rPr>
-          <w:lang w:val="pt-PT"/>
-        </w:rPr>
-        <w:t>, Java DB</w:t>
+        <w:t>Tecnologia utilizada: Oracle WebLogic Server, Java EE6, Java Server Faces, PrimeFaces, Java DB</w:t>
       </w:r>
     </w:p>
     <w:p>
@@ -195,15 +131,8 @@
           <w:lang w:val="pt-PT"/>
         </w:rPr>
         <w:tab/>
-      </w:r>
-      <w:proofErr w:type="spellStart"/>
-      <w:r>
-        <w:rPr>
-          <w:lang w:val="pt-PT"/>
-        </w:rPr>
         <w:t>mobiweb</w:t>
       </w:r>
-      <w:proofErr w:type="spellEnd"/>
     </w:p>
     <w:p>
       <w:pPr>
@@ -216,33 +145,11 @@
           <w:lang w:val="pt-PT"/>
         </w:rPr>
       </w:pPr>
-      <w:proofErr w:type="spellStart"/>
       <w:r>
         <w:rPr>
           <w:lang w:val="pt-PT"/>
         </w:rPr>
-        <w:t>User</w:t>
-      </w:r>
-      <w:proofErr w:type="spellEnd"/>
-      <w:r>
-        <w:rPr>
-          <w:lang w:val="pt-PT"/>
-        </w:rPr>
-        <w:t xml:space="preserve"> </w:t>
-      </w:r>
-      <w:proofErr w:type="spellStart"/>
-      <w:r>
-        <w:rPr>
-          <w:lang w:val="pt-PT"/>
-        </w:rPr>
-        <w:t>name</w:t>
-      </w:r>
-      <w:proofErr w:type="spellEnd"/>
-      <w:r>
-        <w:rPr>
-          <w:lang w:val="pt-PT"/>
-        </w:rPr>
-        <w:t>:</w:t>
+        <w:t>User name:</w:t>
       </w:r>
       <w:r>
         <w:rPr>
@@ -250,14 +157,12 @@
         </w:rPr>
         <w:tab/>
       </w:r>
-      <w:proofErr w:type="spellStart"/>
       <w:r>
         <w:rPr>
           <w:lang w:val="pt-PT"/>
         </w:rPr>
         <w:t>mobiadm</w:t>
       </w:r>
-      <w:proofErr w:type="spellEnd"/>
     </w:p>
     <w:p>
       <w:pPr>
@@ -270,34 +175,19 @@
           <w:lang w:val="pt-PT"/>
         </w:rPr>
       </w:pPr>
-      <w:proofErr w:type="gramStart"/>
       <w:r>
         <w:rPr>
           <w:lang w:val="pt-PT"/>
         </w:rPr>
-        <w:t>Password</w:t>
-      </w:r>
-      <w:proofErr w:type="gramEnd"/>
-      <w:r>
-        <w:rPr>
-          <w:lang w:val="pt-PT"/>
-        </w:rPr>
-        <w:t>:</w:t>
+        <w:t>Password:</w:t>
       </w:r>
       <w:r>
         <w:rPr>
           <w:lang w:val="pt-PT"/>
         </w:rPr>
         <w:tab/>
-      </w:r>
-      <w:proofErr w:type="spellStart"/>
-      <w:r>
-        <w:rPr>
-          <w:lang w:val="pt-PT"/>
-        </w:rPr>
         <w:t>mobipass</w:t>
       </w:r>
-      <w:proofErr w:type="spellEnd"/>
     </w:p>
     <w:p>
       <w:pPr>
@@ -398,33 +288,83 @@
               <w:rPr>
                 <w:lang w:val="pt-PT"/>
               </w:rPr>
+              <w:t>ID (INTEGER, Primary key)</w:t>
+            </w:r>
+          </w:p>
+          <w:p>
+            <w:pPr>
+              <w:pStyle w:val="ListParagraph"/>
+              <w:numPr>
+                <w:ilvl w:val="0"/>
+                <w:numId w:val="8"/>
+              </w:numPr>
+              <w:rPr>
+                <w:lang w:val="pt-PT"/>
+              </w:rPr>
+            </w:pPr>
+            <w:r>
+              <w:rPr>
+                <w:lang w:val="pt-PT"/>
+              </w:rPr>
+              <w:t>Name (VARCHAR(</w:t>
+            </w:r>
+            <w:r>
+              <w:rPr>
+                <w:lang w:val="pt-PT"/>
+              </w:rPr>
+              <w:t>30</w:t>
+            </w:r>
+            <w:r>
+              <w:rPr>
+                <w:lang w:val="pt-PT"/>
+              </w:rPr>
+              <w:t>)</w:t>
+            </w:r>
+            <w:r>
+              <w:rPr>
+                <w:lang w:val="pt-PT"/>
+              </w:rPr>
+              <w:t>, Not null)</w:t>
+            </w:r>
+          </w:p>
+          <w:p>
+            <w:pPr>
+              <w:pStyle w:val="ListParagraph"/>
+              <w:numPr>
+                <w:ilvl w:val="0"/>
+                <w:numId w:val="8"/>
+              </w:numPr>
+              <w:rPr>
+                <w:highlight w:val="green"/>
+              </w:rPr>
+            </w:pPr>
+            <w:r>
+              <w:rPr>
+                <w:highlight w:val="green"/>
+              </w:rPr>
+              <w:t>Emp</w:t>
+            </w:r>
+            <w:r>
+              <w:rPr>
+                <w:highlight w:val="green"/>
+              </w:rPr>
+              <w:t>_</w:t>
+            </w:r>
+            <w:r>
+              <w:rPr>
+                <w:highlight w:val="green"/>
+              </w:rPr>
               <w:t xml:space="preserve">ID (INTEGER, </w:t>
             </w:r>
-            <w:proofErr w:type="spellStart"/>
-            <w:r>
-              <w:rPr>
-                <w:lang w:val="pt-PT"/>
-              </w:rPr>
-              <w:t>Primary</w:t>
-            </w:r>
-            <w:proofErr w:type="spellEnd"/>
-            <w:r>
-              <w:rPr>
-                <w:lang w:val="pt-PT"/>
-              </w:rPr>
-              <w:t xml:space="preserve"> </w:t>
-            </w:r>
-            <w:proofErr w:type="spellStart"/>
-            <w:r>
-              <w:rPr>
-                <w:lang w:val="pt-PT"/>
-              </w:rPr>
-              <w:t>key</w:t>
-            </w:r>
-            <w:proofErr w:type="spellEnd"/>
-            <w:r>
-              <w:rPr>
-                <w:lang w:val="pt-PT"/>
+            <w:r>
+              <w:rPr>
+                <w:highlight w:val="green"/>
+              </w:rPr>
+              <w:t>Foreign key</w:t>
+            </w:r>
+            <w:r>
+              <w:rPr>
+                <w:highlight w:val="green"/>
               </w:rPr>
               <w:t>)</w:t>
             </w:r>
@@ -437,77 +377,39 @@
                 <w:numId w:val="8"/>
               </w:numPr>
               <w:rPr>
-                <w:lang w:val="pt-PT"/>
-              </w:rPr>
-            </w:pPr>
-            <w:proofErr w:type="spellStart"/>
-            <w:r>
-              <w:rPr>
-                <w:lang w:val="pt-PT"/>
-              </w:rPr>
-              <w:t>Name</w:t>
-            </w:r>
-            <w:proofErr w:type="spellEnd"/>
-            <w:r>
-              <w:rPr>
-                <w:lang w:val="pt-PT"/>
-              </w:rPr>
-              <w:t xml:space="preserve"> (</w:t>
-            </w:r>
-            <w:proofErr w:type="gramStart"/>
-            <w:r>
-              <w:rPr>
-                <w:lang w:val="pt-PT"/>
-              </w:rPr>
-              <w:t>VARCHAR(</w:t>
-            </w:r>
-            <w:r>
-              <w:rPr>
-                <w:lang w:val="pt-PT"/>
-              </w:rPr>
-              <w:t>30</w:t>
-            </w:r>
-            <w:proofErr w:type="gramEnd"/>
-            <w:r>
-              <w:rPr>
-                <w:lang w:val="pt-PT"/>
+                <w:highlight w:val="green"/>
+              </w:rPr>
+            </w:pPr>
+            <w:r>
+              <w:rPr>
+                <w:highlight w:val="green"/>
+              </w:rPr>
+              <w:t>Cat</w:t>
+            </w:r>
+            <w:r>
+              <w:rPr>
+                <w:highlight w:val="green"/>
+              </w:rPr>
+              <w:t>_</w:t>
+            </w:r>
+            <w:r>
+              <w:rPr>
+                <w:highlight w:val="green"/>
+              </w:rPr>
+              <w:t>ID (</w:t>
+            </w:r>
+            <w:r>
+              <w:rPr>
+                <w:highlight w:val="green"/>
+              </w:rPr>
+              <w:t>INTEGER, Foreign key</w:t>
+            </w:r>
+            <w:r>
+              <w:rPr>
+                <w:highlight w:val="green"/>
               </w:rPr>
               <w:t>)</w:t>
             </w:r>
-            <w:r>
-              <w:rPr>
-                <w:lang w:val="pt-PT"/>
-              </w:rPr>
-              <w:t xml:space="preserve">, </w:t>
-            </w:r>
-            <w:proofErr w:type="spellStart"/>
-            <w:r>
-              <w:rPr>
-                <w:lang w:val="pt-PT"/>
-              </w:rPr>
-              <w:t>Not</w:t>
-            </w:r>
-            <w:proofErr w:type="spellEnd"/>
-            <w:r>
-              <w:rPr>
-                <w:lang w:val="pt-PT"/>
-              </w:rPr>
-              <w:t xml:space="preserve"> </w:t>
-            </w:r>
-            <w:proofErr w:type="spellStart"/>
-            <w:r>
-              <w:rPr>
-                <w:lang w:val="pt-PT"/>
-              </w:rPr>
-              <w:t>null</w:t>
-            </w:r>
-            <w:proofErr w:type="spellEnd"/>
-            <w:r>
-              <w:rPr>
-                <w:lang w:val="pt-PT"/>
-              </w:rPr>
-              <w:t>)</w:t>
-            </w:r>
           </w:p>
           <w:p>
             <w:pPr>
@@ -520,12 +422,11 @@
                 <w:highlight w:val="green"/>
               </w:rPr>
             </w:pPr>
-            <w:proofErr w:type="spellStart"/>
             <w:r>
               <w:rPr>
                 <w:highlight w:val="green"/>
               </w:rPr>
-              <w:t>Emp</w:t>
+              <w:t>SubCat</w:t>
             </w:r>
             <w:r>
               <w:rPr>
@@ -537,114 +438,7 @@
               <w:rPr>
                 <w:highlight w:val="green"/>
               </w:rPr>
-              <w:t>ID</w:t>
-            </w:r>
-            <w:proofErr w:type="spellEnd"/>
-            <w:r>
-              <w:rPr>
-                <w:highlight w:val="green"/>
-              </w:rPr>
-              <w:t xml:space="preserve"> (INTEGER, </w:t>
-            </w:r>
-            <w:r>
-              <w:rPr>
-                <w:highlight w:val="green"/>
-              </w:rPr>
-              <w:t>Foreign key</w:t>
-            </w:r>
-            <w:r>
-              <w:rPr>
-                <w:highlight w:val="green"/>
-              </w:rPr>
-              <w:t>)</w:t>
-            </w:r>
-          </w:p>
-          <w:p>
-            <w:pPr>
-              <w:pStyle w:val="ListParagraph"/>
-              <w:numPr>
-                <w:ilvl w:val="0"/>
-                <w:numId w:val="8"/>
-              </w:numPr>
-              <w:rPr>
-                <w:highlight w:val="green"/>
-              </w:rPr>
-            </w:pPr>
-            <w:proofErr w:type="spellStart"/>
-            <w:r>
-              <w:rPr>
-                <w:highlight w:val="green"/>
-              </w:rPr>
-              <w:t>Cat</w:t>
-            </w:r>
-            <w:r>
-              <w:rPr>
-                <w:highlight w:val="green"/>
-              </w:rPr>
-              <w:t>_</w:t>
-            </w:r>
-            <w:r>
-              <w:rPr>
-                <w:highlight w:val="green"/>
-              </w:rPr>
-              <w:t>ID</w:t>
-            </w:r>
-            <w:proofErr w:type="spellEnd"/>
-            <w:r>
-              <w:rPr>
-                <w:highlight w:val="green"/>
-              </w:rPr>
-              <w:t xml:space="preserve"> (</w:t>
-            </w:r>
-            <w:r>
-              <w:rPr>
-                <w:highlight w:val="green"/>
-              </w:rPr>
-              <w:t>INTEGER, Foreign key</w:t>
-            </w:r>
-            <w:r>
-              <w:rPr>
-                <w:highlight w:val="green"/>
-              </w:rPr>
-              <w:t>)</w:t>
-            </w:r>
-          </w:p>
-          <w:p>
-            <w:pPr>
-              <w:pStyle w:val="ListParagraph"/>
-              <w:numPr>
-                <w:ilvl w:val="0"/>
-                <w:numId w:val="8"/>
-              </w:numPr>
-              <w:rPr>
-                <w:highlight w:val="green"/>
-              </w:rPr>
-            </w:pPr>
-            <w:proofErr w:type="spellStart"/>
-            <w:r>
-              <w:rPr>
-                <w:highlight w:val="green"/>
-              </w:rPr>
-              <w:t>SubCat</w:t>
-            </w:r>
-            <w:r>
-              <w:rPr>
-                <w:highlight w:val="green"/>
-              </w:rPr>
-              <w:t>_</w:t>
-            </w:r>
-            <w:r>
-              <w:rPr>
-                <w:highlight w:val="green"/>
-              </w:rPr>
-              <w:t>ID</w:t>
-            </w:r>
-            <w:proofErr w:type="spellEnd"/>
-            <w:r>
-              <w:rPr>
-                <w:highlight w:val="green"/>
-              </w:rPr>
-              <w:t xml:space="preserve"> (</w:t>
+              <w:t>ID (</w:t>
             </w:r>
             <w:r>
               <w:rPr>
@@ -726,121 +520,49 @@
               <w:rPr>
                 <w:lang w:val="pt-PT"/>
               </w:rPr>
-              <w:t xml:space="preserve">ID (INTEGER, </w:t>
-            </w:r>
-            <w:proofErr w:type="spellStart"/>
-            <w:r>
-              <w:rPr>
-                <w:lang w:val="pt-PT"/>
-              </w:rPr>
-              <w:t>Primary</w:t>
-            </w:r>
-            <w:proofErr w:type="spellEnd"/>
-            <w:r>
-              <w:rPr>
-                <w:lang w:val="pt-PT"/>
-              </w:rPr>
-              <w:t xml:space="preserve"> </w:t>
-            </w:r>
-            <w:proofErr w:type="spellStart"/>
-            <w:r>
-              <w:rPr>
-                <w:lang w:val="pt-PT"/>
-              </w:rPr>
-              <w:t>key</w:t>
-            </w:r>
-            <w:proofErr w:type="spellEnd"/>
+              <w:t>ID (INTEGER, Primary key)</w:t>
+            </w:r>
+          </w:p>
+          <w:p>
+            <w:pPr>
+              <w:pStyle w:val="ListParagraph"/>
+              <w:numPr>
+                <w:ilvl w:val="0"/>
+                <w:numId w:val="8"/>
+              </w:numPr>
+              <w:rPr>
+                <w:lang w:val="pt-PT"/>
+              </w:rPr>
+            </w:pPr>
+            <w:r>
+              <w:rPr>
+                <w:lang w:val="pt-PT"/>
+              </w:rPr>
+              <w:t>Name (VARCHAR</w:t>
+            </w:r>
+            <w:r>
+              <w:rPr>
+                <w:lang w:val="pt-PT"/>
+              </w:rPr>
+              <w:t>(</w:t>
+            </w:r>
+            <w:r>
+              <w:rPr>
+                <w:lang w:val="pt-PT"/>
+              </w:rPr>
+              <w:t>30</w:t>
+            </w:r>
             <w:r>
               <w:rPr>
                 <w:lang w:val="pt-PT"/>
               </w:rPr>
               <w:t>)</w:t>
             </w:r>
-          </w:p>
-          <w:p>
-            <w:pPr>
-              <w:pStyle w:val="ListParagraph"/>
-              <w:numPr>
-                <w:ilvl w:val="0"/>
-                <w:numId w:val="8"/>
-              </w:numPr>
-              <w:rPr>
-                <w:lang w:val="pt-PT"/>
-              </w:rPr>
-            </w:pPr>
-            <w:proofErr w:type="spellStart"/>
-            <w:r>
-              <w:rPr>
-                <w:lang w:val="pt-PT"/>
-              </w:rPr>
-              <w:t>Name</w:t>
-            </w:r>
-            <w:proofErr w:type="spellEnd"/>
-            <w:r>
-              <w:rPr>
-                <w:lang w:val="pt-PT"/>
-              </w:rPr>
-              <w:t xml:space="preserve"> (</w:t>
-            </w:r>
-            <w:proofErr w:type="gramStart"/>
-            <w:r>
-              <w:rPr>
-                <w:lang w:val="pt-PT"/>
-              </w:rPr>
-              <w:t>VARCHAR</w:t>
-            </w:r>
-            <w:r>
-              <w:rPr>
-                <w:lang w:val="pt-PT"/>
-              </w:rPr>
-              <w:t>(</w:t>
-            </w:r>
-            <w:r>
-              <w:rPr>
-                <w:lang w:val="pt-PT"/>
-              </w:rPr>
-              <w:t>30</w:t>
-            </w:r>
-            <w:proofErr w:type="gramEnd"/>
-            <w:r>
-              <w:rPr>
-                <w:lang w:val="pt-PT"/>
-              </w:rPr>
-              <w:t>)</w:t>
-            </w:r>
-            <w:r>
-              <w:rPr>
-                <w:lang w:val="pt-PT"/>
-              </w:rPr>
-              <w:t xml:space="preserve">, </w:t>
-            </w:r>
-            <w:proofErr w:type="spellStart"/>
-            <w:r>
-              <w:rPr>
-                <w:lang w:val="pt-PT"/>
-              </w:rPr>
-              <w:t>Not</w:t>
-            </w:r>
-            <w:proofErr w:type="spellEnd"/>
-            <w:r>
-              <w:rPr>
-                <w:lang w:val="pt-PT"/>
-              </w:rPr>
-              <w:t xml:space="preserve"> </w:t>
-            </w:r>
-            <w:proofErr w:type="spellStart"/>
-            <w:r>
-              <w:rPr>
-                <w:lang w:val="pt-PT"/>
-              </w:rPr>
-              <w:t>null</w:t>
-            </w:r>
-            <w:proofErr w:type="spellEnd"/>
-            <w:r>
-              <w:rPr>
-                <w:lang w:val="pt-PT"/>
-              </w:rPr>
-              <w:t>)</w:t>
+            <w:r>
+              <w:rPr>
+                <w:lang w:val="pt-PT"/>
+              </w:rPr>
+              <w:t>, Not null)</w:t>
             </w:r>
           </w:p>
           <w:p>
@@ -886,14 +608,12 @@
                 <w:lang w:val="pt-PT"/>
               </w:rPr>
             </w:pPr>
-            <w:proofErr w:type="spellStart"/>
             <w:r>
               <w:rPr>
                 <w:lang w:val="pt-PT"/>
               </w:rPr>
               <w:t>SubCategoria</w:t>
             </w:r>
-            <w:proofErr w:type="spellEnd"/>
           </w:p>
         </w:tc>
         <w:tc>
@@ -915,159 +635,79 @@
               <w:rPr>
                 <w:lang w:val="pt-PT"/>
               </w:rPr>
+              <w:t>ID (INTEGER, Primary key)</w:t>
+            </w:r>
+          </w:p>
+          <w:p>
+            <w:pPr>
+              <w:pStyle w:val="ListParagraph"/>
+              <w:numPr>
+                <w:ilvl w:val="0"/>
+                <w:numId w:val="8"/>
+              </w:numPr>
+              <w:rPr>
+                <w:lang w:val="pt-PT"/>
+              </w:rPr>
+            </w:pPr>
+            <w:r>
+              <w:rPr>
+                <w:lang w:val="pt-PT"/>
+              </w:rPr>
+              <w:t>Name (VARCHAR</w:t>
+            </w:r>
+            <w:r>
+              <w:rPr>
+                <w:lang w:val="pt-PT"/>
+              </w:rPr>
+              <w:t>(</w:t>
+            </w:r>
+            <w:r>
+              <w:rPr>
+                <w:lang w:val="pt-PT"/>
+              </w:rPr>
+              <w:t>30</w:t>
+            </w:r>
+            <w:r>
+              <w:rPr>
+                <w:lang w:val="pt-PT"/>
+              </w:rPr>
+              <w:t>)</w:t>
+            </w:r>
+            <w:r>
+              <w:rPr>
+                <w:lang w:val="pt-PT"/>
+              </w:rPr>
+              <w:t>, Not null)</w:t>
+            </w:r>
+          </w:p>
+          <w:p>
+            <w:pPr>
+              <w:pStyle w:val="ListParagraph"/>
+              <w:numPr>
+                <w:ilvl w:val="0"/>
+                <w:numId w:val="8"/>
+              </w:numPr>
+              <w:rPr>
+                <w:highlight w:val="green"/>
+              </w:rPr>
+            </w:pPr>
+            <w:r>
+              <w:rPr>
+                <w:highlight w:val="green"/>
+              </w:rPr>
+              <w:t>Cat</w:t>
+            </w:r>
+            <w:r>
+              <w:rPr>
+                <w:highlight w:val="green"/>
+              </w:rPr>
+              <w:t>_</w:t>
+            </w:r>
+            <w:r>
+              <w:rPr>
+                <w:highlight w:val="green"/>
+              </w:rPr>
               <w:t xml:space="preserve">ID (INTEGER, </w:t>
-            </w:r>
-            <w:proofErr w:type="spellStart"/>
-            <w:r>
-              <w:rPr>
-                <w:lang w:val="pt-PT"/>
-              </w:rPr>
-              <w:t>Primary</w:t>
-            </w:r>
-            <w:proofErr w:type="spellEnd"/>
-            <w:r>
-              <w:rPr>
-                <w:lang w:val="pt-PT"/>
-              </w:rPr>
-              <w:t xml:space="preserve"> </w:t>
-            </w:r>
-            <w:proofErr w:type="spellStart"/>
-            <w:r>
-              <w:rPr>
-                <w:lang w:val="pt-PT"/>
-              </w:rPr>
-              <w:t>key</w:t>
-            </w:r>
-            <w:proofErr w:type="spellEnd"/>
-            <w:r>
-              <w:rPr>
-                <w:lang w:val="pt-PT"/>
-              </w:rPr>
-              <w:t>)</w:t>
-            </w:r>
-          </w:p>
-          <w:p>
-            <w:pPr>
-              <w:pStyle w:val="ListParagraph"/>
-              <w:numPr>
-                <w:ilvl w:val="0"/>
-                <w:numId w:val="8"/>
-              </w:numPr>
-              <w:rPr>
-                <w:lang w:val="pt-PT"/>
-              </w:rPr>
-            </w:pPr>
-            <w:proofErr w:type="spellStart"/>
-            <w:r>
-              <w:rPr>
-                <w:lang w:val="pt-PT"/>
-              </w:rPr>
-              <w:t>Name</w:t>
-            </w:r>
-            <w:proofErr w:type="spellEnd"/>
-            <w:r>
-              <w:rPr>
-                <w:lang w:val="pt-PT"/>
-              </w:rPr>
-              <w:t xml:space="preserve"> (</w:t>
-            </w:r>
-            <w:proofErr w:type="gramStart"/>
-            <w:r>
-              <w:rPr>
-                <w:lang w:val="pt-PT"/>
-              </w:rPr>
-              <w:t>VARCHAR</w:t>
-            </w:r>
-            <w:r>
-              <w:rPr>
-                <w:lang w:val="pt-PT"/>
-              </w:rPr>
-              <w:t>(</w:t>
-            </w:r>
-            <w:r>
-              <w:rPr>
-                <w:lang w:val="pt-PT"/>
-              </w:rPr>
-              <w:t>30</w:t>
-            </w:r>
-            <w:proofErr w:type="gramEnd"/>
-            <w:r>
-              <w:rPr>
-                <w:lang w:val="pt-PT"/>
-              </w:rPr>
-              <w:t>)</w:t>
-            </w:r>
-            <w:r>
-              <w:rPr>
-                <w:lang w:val="pt-PT"/>
-              </w:rPr>
-              <w:t xml:space="preserve">, </w:t>
-            </w:r>
-            <w:proofErr w:type="spellStart"/>
-            <w:r>
-              <w:rPr>
-                <w:lang w:val="pt-PT"/>
-              </w:rPr>
-              <w:t>Not</w:t>
-            </w:r>
-            <w:proofErr w:type="spellEnd"/>
-            <w:r>
-              <w:rPr>
-                <w:lang w:val="pt-PT"/>
-              </w:rPr>
-              <w:t xml:space="preserve"> </w:t>
-            </w:r>
-            <w:proofErr w:type="spellStart"/>
-            <w:r>
-              <w:rPr>
-                <w:lang w:val="pt-PT"/>
-              </w:rPr>
-              <w:t>null</w:t>
-            </w:r>
-            <w:proofErr w:type="spellEnd"/>
-            <w:r>
-              <w:rPr>
-                <w:lang w:val="pt-PT"/>
-              </w:rPr>
-              <w:t>)</w:t>
-            </w:r>
-          </w:p>
-          <w:p>
-            <w:pPr>
-              <w:pStyle w:val="ListParagraph"/>
-              <w:numPr>
-                <w:ilvl w:val="0"/>
-                <w:numId w:val="8"/>
-              </w:numPr>
-              <w:rPr>
-                <w:highlight w:val="green"/>
-              </w:rPr>
-            </w:pPr>
-            <w:proofErr w:type="spellStart"/>
-            <w:r>
-              <w:rPr>
-                <w:highlight w:val="green"/>
-              </w:rPr>
-              <w:t>Cat</w:t>
-            </w:r>
-            <w:r>
-              <w:rPr>
-                <w:highlight w:val="green"/>
-              </w:rPr>
-              <w:t>_</w:t>
-            </w:r>
-            <w:r>
-              <w:rPr>
-                <w:highlight w:val="green"/>
-              </w:rPr>
-              <w:t>ID</w:t>
-            </w:r>
-            <w:proofErr w:type="spellEnd"/>
-            <w:r>
-              <w:rPr>
-                <w:highlight w:val="green"/>
-              </w:rPr>
-              <w:t xml:space="preserve"> (INTEGER, </w:t>
             </w:r>
             <w:r>
               <w:rPr>
@@ -1152,35 +792,7 @@
               <w:rPr>
                 <w:lang w:val="pt-PT"/>
               </w:rPr>
-              <w:t xml:space="preserve">ID (INTEGER, </w:t>
-            </w:r>
-            <w:proofErr w:type="spellStart"/>
-            <w:r>
-              <w:rPr>
-                <w:lang w:val="pt-PT"/>
-              </w:rPr>
-              <w:t>Primary</w:t>
-            </w:r>
-            <w:proofErr w:type="spellEnd"/>
-            <w:r>
-              <w:rPr>
-                <w:lang w:val="pt-PT"/>
-              </w:rPr>
-              <w:t xml:space="preserve"> </w:t>
-            </w:r>
-            <w:proofErr w:type="spellStart"/>
-            <w:r>
-              <w:rPr>
-                <w:lang w:val="pt-PT"/>
-              </w:rPr>
-              <w:t>key</w:t>
-            </w:r>
-            <w:proofErr w:type="spellEnd"/>
-            <w:r>
-              <w:rPr>
-                <w:lang w:val="pt-PT"/>
-              </w:rPr>
-              <w:t>)</w:t>
+              <w:t>ID (INTEGER, Primary key)</w:t>
             </w:r>
           </w:p>
           <w:p>
@@ -1194,61 +806,11 @@
                 <w:lang w:val="pt-PT"/>
               </w:rPr>
             </w:pPr>
-            <w:proofErr w:type="spellStart"/>
-            <w:r>
-              <w:rPr>
-                <w:lang w:val="pt-PT"/>
-              </w:rPr>
-              <w:t>Name</w:t>
-            </w:r>
-            <w:proofErr w:type="spellEnd"/>
-            <w:r>
-              <w:rPr>
-                <w:lang w:val="pt-PT"/>
-              </w:rPr>
-              <w:t xml:space="preserve"> (</w:t>
-            </w:r>
-            <w:proofErr w:type="gramStart"/>
-            <w:r>
-              <w:rPr>
-                <w:lang w:val="pt-PT"/>
-              </w:rPr>
-              <w:t>VARCHAR(30</w:t>
-            </w:r>
-            <w:proofErr w:type="gramEnd"/>
-            <w:r>
-              <w:rPr>
-                <w:lang w:val="pt-PT"/>
-              </w:rPr>
-              <w:t xml:space="preserve">), </w:t>
-            </w:r>
-            <w:proofErr w:type="spellStart"/>
-            <w:r>
-              <w:rPr>
-                <w:lang w:val="pt-PT"/>
-              </w:rPr>
-              <w:t>Not</w:t>
-            </w:r>
-            <w:proofErr w:type="spellEnd"/>
-            <w:r>
-              <w:rPr>
-                <w:lang w:val="pt-PT"/>
-              </w:rPr>
-              <w:t xml:space="preserve"> </w:t>
-            </w:r>
-            <w:proofErr w:type="spellStart"/>
-            <w:r>
-              <w:rPr>
-                <w:lang w:val="pt-PT"/>
-              </w:rPr>
-              <w:t>null</w:t>
-            </w:r>
-            <w:proofErr w:type="spellEnd"/>
-            <w:r>
-              <w:rPr>
-                <w:lang w:val="pt-PT"/>
-              </w:rPr>
-              <w:t>)</w:t>
+            <w:r>
+              <w:rPr>
+                <w:lang w:val="pt-PT"/>
+              </w:rPr>
+              <w:t>Name (VARCHAR(30), Not null)</w:t>
             </w:r>
           </w:p>
           <w:p>
@@ -1262,33 +824,11 @@
                 <w:lang w:val="pt-PT"/>
               </w:rPr>
             </w:pPr>
-            <w:proofErr w:type="spellStart"/>
-            <w:r>
-              <w:rPr>
-                <w:lang w:val="pt-PT"/>
-              </w:rPr>
-              <w:t>Sex</w:t>
-            </w:r>
-            <w:proofErr w:type="spellEnd"/>
-            <w:r>
-              <w:rPr>
-                <w:lang w:val="pt-PT"/>
-              </w:rPr>
-              <w:t xml:space="preserve"> (</w:t>
-            </w:r>
-            <w:proofErr w:type="gramStart"/>
-            <w:r>
-              <w:rPr>
-                <w:lang w:val="pt-PT"/>
-              </w:rPr>
-              <w:t>CHAR(1</w:t>
-            </w:r>
-            <w:proofErr w:type="gramEnd"/>
-            <w:r>
-              <w:rPr>
-                <w:lang w:val="pt-PT"/>
-              </w:rPr>
-              <w:t>))</w:t>
+            <w:r>
+              <w:rPr>
+                <w:lang w:val="pt-PT"/>
+              </w:rPr>
+              <w:t>Sex (CHAR(1))</w:t>
             </w:r>
           </w:p>
           <w:p>
@@ -1299,7 +839,6 @@
                 <w:numId w:val="8"/>
               </w:numPr>
             </w:pPr>
-            <w:proofErr w:type="spellStart"/>
             <w:r>
               <w:t>D</w:t>
             </w:r>
@@ -1313,11 +852,7 @@
               <w:t>f</w:t>
             </w:r>
             <w:r>
-              <w:t>Birth</w:t>
-            </w:r>
-            <w:proofErr w:type="spellEnd"/>
-            <w:r>
-              <w:t xml:space="preserve"> </w:t>
+              <w:t xml:space="preserve">Birth </w:t>
             </w:r>
             <w:r>
               <w:t>(</w:t>
@@ -1372,14 +907,12 @@
                 <w:lang w:val="pt-PT"/>
               </w:rPr>
             </w:pPr>
-            <w:proofErr w:type="spellStart"/>
             <w:r>
               <w:rPr>
                 <w:lang w:val="pt-PT"/>
               </w:rPr>
               <w:t>Faturas</w:t>
             </w:r>
-            <w:proofErr w:type="spellEnd"/>
           </w:p>
         </w:tc>
         <w:tc>
@@ -1401,35 +934,7 @@
               <w:rPr>
                 <w:lang w:val="pt-PT"/>
               </w:rPr>
-              <w:t xml:space="preserve">ID (INTEGER, </w:t>
-            </w:r>
-            <w:proofErr w:type="spellStart"/>
-            <w:r>
-              <w:rPr>
-                <w:lang w:val="pt-PT"/>
-              </w:rPr>
-              <w:t>Primary</w:t>
-            </w:r>
-            <w:proofErr w:type="spellEnd"/>
-            <w:r>
-              <w:rPr>
-                <w:lang w:val="pt-PT"/>
-              </w:rPr>
-              <w:t xml:space="preserve"> </w:t>
-            </w:r>
-            <w:proofErr w:type="spellStart"/>
-            <w:r>
-              <w:rPr>
-                <w:lang w:val="pt-PT"/>
-              </w:rPr>
-              <w:t>key</w:t>
-            </w:r>
-            <w:proofErr w:type="spellEnd"/>
-            <w:r>
-              <w:rPr>
-                <w:lang w:val="pt-PT"/>
-              </w:rPr>
-              <w:t>)</w:t>
+              <w:t>ID (INTEGER, Primary key)</w:t>
             </w:r>
           </w:p>
           <w:p>
@@ -1475,7 +980,6 @@
                 <w:lang w:val="pt-PT"/>
               </w:rPr>
             </w:pPr>
-            <w:proofErr w:type="spellStart"/>
             <w:r>
               <w:rPr>
                 <w:highlight w:val="yellow"/>
@@ -1483,7 +987,6 @@
               </w:rPr>
               <w:t>LinhasDeFatura</w:t>
             </w:r>
-            <w:proofErr w:type="spellEnd"/>
           </w:p>
         </w:tc>
         <w:tc>
@@ -1505,35 +1008,7 @@
               <w:rPr>
                 <w:lang w:val="pt-PT"/>
               </w:rPr>
-              <w:t xml:space="preserve">ID (INTEGER, </w:t>
-            </w:r>
-            <w:proofErr w:type="spellStart"/>
-            <w:r>
-              <w:rPr>
-                <w:lang w:val="pt-PT"/>
-              </w:rPr>
-              <w:t>Primary</w:t>
-            </w:r>
-            <w:proofErr w:type="spellEnd"/>
-            <w:r>
-              <w:rPr>
-                <w:lang w:val="pt-PT"/>
-              </w:rPr>
-              <w:t xml:space="preserve"> </w:t>
-            </w:r>
-            <w:proofErr w:type="spellStart"/>
-            <w:r>
-              <w:rPr>
-                <w:lang w:val="pt-PT"/>
-              </w:rPr>
-              <w:t>key</w:t>
-            </w:r>
-            <w:proofErr w:type="spellEnd"/>
-            <w:r>
-              <w:rPr>
-                <w:lang w:val="pt-PT"/>
-              </w:rPr>
-              <w:t>)</w:t>
+              <w:t>ID (INTEGER, Primary key)</w:t>
             </w:r>
           </w:p>
           <w:p>
@@ -1547,19 +1022,11 @@
                 <w:highlight w:val="green"/>
               </w:rPr>
             </w:pPr>
-            <w:proofErr w:type="spellStart"/>
             <w:r>
               <w:rPr>
                 <w:highlight w:val="green"/>
               </w:rPr>
-              <w:t>Fat_ID</w:t>
-            </w:r>
-            <w:proofErr w:type="spellEnd"/>
-            <w:r>
-              <w:rPr>
-                <w:highlight w:val="green"/>
-              </w:rPr>
-              <w:t xml:space="preserve"> (INTEGER, Foreign key)</w:t>
+              <w:t>Fat_ID (INTEGER, Foreign key)</w:t>
             </w:r>
           </w:p>
           <w:p>
@@ -1752,14 +1219,12 @@
                 <w:lang w:val="pt-PT"/>
               </w:rPr>
             </w:pPr>
-            <w:proofErr w:type="spellStart"/>
             <w:r>
               <w:rPr>
                 <w:lang w:val="pt-PT"/>
               </w:rPr>
               <w:t>Movéis</w:t>
             </w:r>
-            <w:proofErr w:type="spellEnd"/>
           </w:p>
           <w:p>
             <w:pPr>
@@ -2104,6 +1569,62 @@
           <w:lang w:val="pt-PT"/>
         </w:rPr>
       </w:pPr>
+    </w:p>
+    <w:p>
+      <w:pPr>
+        <w:rPr>
+          <w:lang w:val="pt-PT"/>
+        </w:rPr>
+      </w:pPr>
+    </w:p>
+    <w:p>
+      <w:pPr>
+        <w:rPr>
+          <w:lang w:val="pt-PT"/>
+        </w:rPr>
+      </w:pPr>
+      <w:r>
+        <w:rPr>
+          <w:lang w:val="pt-PT"/>
+        </w:rPr>
+        <w:t>Todos:</w:t>
+      </w:r>
+    </w:p>
+    <w:p>
+      <w:pPr>
+        <w:pStyle w:val="ListParagraph"/>
+        <w:numPr>
+          <w:ilvl w:val="0"/>
+          <w:numId w:val="9"/>
+        </w:numPr>
+        <w:rPr>
+          <w:lang w:val="pt-PT"/>
+        </w:rPr>
+      </w:pPr>
+      <w:r>
+        <w:rPr>
+          <w:lang w:val="pt-PT"/>
+        </w:rPr>
+        <w:t>Validator data de nascimento</w:t>
+      </w:r>
+    </w:p>
+    <w:p>
+      <w:pPr>
+        <w:pStyle w:val="ListParagraph"/>
+        <w:numPr>
+          <w:ilvl w:val="0"/>
+          <w:numId w:val="9"/>
+        </w:numPr>
+        <w:rPr>
+          <w:lang w:val="pt-PT"/>
+        </w:rPr>
+      </w:pPr>
+      <w:r>
+        <w:rPr>
+          <w:lang w:val="pt-PT"/>
+        </w:rPr>
+        <w:t>Usar componente composito</w:t>
+      </w:r>
     </w:p>
     <w:sectPr>
       <w:pgSz w:w="12240" w:h="15840"/>
@@ -2912,6 +2433,119 @@
     <w:nsid w:val="739A3151"/>
     <w:multiLevelType w:val="hybridMultilevel"/>
     <w:tmpl w:val="5726AF4E"/>
+    <w:lvl w:ilvl="0" w:tplc="04090001">
+      <w:start w:val="1"/>
+      <w:numFmt w:val="bullet"/>
+      <w:lvlText w:val=""/>
+      <w:lvlJc w:val="left"/>
+      <w:pPr>
+        <w:ind w:left="720" w:hanging="360"/>
+      </w:pPr>
+      <w:rPr>
+        <w:rFonts w:ascii="Symbol" w:hAnsi="Symbol" w:hint="default"/>
+      </w:rPr>
+    </w:lvl>
+    <w:lvl w:ilvl="1" w:tplc="04090003" w:tentative="1">
+      <w:start w:val="1"/>
+      <w:numFmt w:val="bullet"/>
+      <w:lvlText w:val="o"/>
+      <w:lvlJc w:val="left"/>
+      <w:pPr>
+        <w:ind w:left="1440" w:hanging="360"/>
+      </w:pPr>
+      <w:rPr>
+        <w:rFonts w:ascii="Courier New" w:hAnsi="Courier New" w:cs="Courier New" w:hint="default"/>
+      </w:rPr>
+    </w:lvl>
+    <w:lvl w:ilvl="2" w:tplc="04090005" w:tentative="1">
+      <w:start w:val="1"/>
+      <w:numFmt w:val="bullet"/>
+      <w:lvlText w:val=""/>
+      <w:lvlJc w:val="left"/>
+      <w:pPr>
+        <w:ind w:left="2160" w:hanging="360"/>
+      </w:pPr>
+      <w:rPr>
+        <w:rFonts w:ascii="Wingdings" w:hAnsi="Wingdings" w:hint="default"/>
+      </w:rPr>
+    </w:lvl>
+    <w:lvl w:ilvl="3" w:tplc="04090001" w:tentative="1">
+      <w:start w:val="1"/>
+      <w:numFmt w:val="bullet"/>
+      <w:lvlText w:val=""/>
+      <w:lvlJc w:val="left"/>
+      <w:pPr>
+        <w:ind w:left="2880" w:hanging="360"/>
+      </w:pPr>
+      <w:rPr>
+        <w:rFonts w:ascii="Symbol" w:hAnsi="Symbol" w:hint="default"/>
+      </w:rPr>
+    </w:lvl>
+    <w:lvl w:ilvl="4" w:tplc="04090003" w:tentative="1">
+      <w:start w:val="1"/>
+      <w:numFmt w:val="bullet"/>
+      <w:lvlText w:val="o"/>
+      <w:lvlJc w:val="left"/>
+      <w:pPr>
+        <w:ind w:left="3600" w:hanging="360"/>
+      </w:pPr>
+      <w:rPr>
+        <w:rFonts w:ascii="Courier New" w:hAnsi="Courier New" w:cs="Courier New" w:hint="default"/>
+      </w:rPr>
+    </w:lvl>
+    <w:lvl w:ilvl="5" w:tplc="04090005" w:tentative="1">
+      <w:start w:val="1"/>
+      <w:numFmt w:val="bullet"/>
+      <w:lvlText w:val=""/>
+      <w:lvlJc w:val="left"/>
+      <w:pPr>
+        <w:ind w:left="4320" w:hanging="360"/>
+      </w:pPr>
+      <w:rPr>
+        <w:rFonts w:ascii="Wingdings" w:hAnsi="Wingdings" w:hint="default"/>
+      </w:rPr>
+    </w:lvl>
+    <w:lvl w:ilvl="6" w:tplc="04090001" w:tentative="1">
+      <w:start w:val="1"/>
+      <w:numFmt w:val="bullet"/>
+      <w:lvlText w:val=""/>
+      <w:lvlJc w:val="left"/>
+      <w:pPr>
+        <w:ind w:left="5040" w:hanging="360"/>
+      </w:pPr>
+      <w:rPr>
+        <w:rFonts w:ascii="Symbol" w:hAnsi="Symbol" w:hint="default"/>
+      </w:rPr>
+    </w:lvl>
+    <w:lvl w:ilvl="7" w:tplc="04090003" w:tentative="1">
+      <w:start w:val="1"/>
+      <w:numFmt w:val="bullet"/>
+      <w:lvlText w:val="o"/>
+      <w:lvlJc w:val="left"/>
+      <w:pPr>
+        <w:ind w:left="5760" w:hanging="360"/>
+      </w:pPr>
+      <w:rPr>
+        <w:rFonts w:ascii="Courier New" w:hAnsi="Courier New" w:cs="Courier New" w:hint="default"/>
+      </w:rPr>
+    </w:lvl>
+    <w:lvl w:ilvl="8" w:tplc="04090005" w:tentative="1">
+      <w:start w:val="1"/>
+      <w:numFmt w:val="bullet"/>
+      <w:lvlText w:val=""/>
+      <w:lvlJc w:val="left"/>
+      <w:pPr>
+        <w:ind w:left="6480" w:hanging="360"/>
+      </w:pPr>
+      <w:rPr>
+        <w:rFonts w:ascii="Wingdings" w:hAnsi="Wingdings" w:hint="default"/>
+      </w:rPr>
+    </w:lvl>
+  </w:abstractNum>
+  <w:abstractNum w:abstractNumId="8">
+    <w:nsid w:val="7DDA64EA"/>
+    <w:multiLevelType w:val="hybridMultilevel"/>
+    <w:tmpl w:val="860E4244"/>
     <w:lvl w:ilvl="0" w:tplc="04090001">
       <w:start w:val="1"/>
       <w:numFmt w:val="bullet"/>
@@ -3044,6 +2678,9 @@
   </w:num>
   <w:num w:numId="8">
     <w:abstractNumId w:val="5"/>
+  </w:num>
+  <w:num w:numId="9">
+    <w:abstractNumId w:val="8"/>
   </w:num>
 </w:numbering>
 </file>

</xml_diff>